<commit_message>
report compiled, infographic updated
</commit_message>
<xml_diff>
--- a/Pilot/InfoGraphic/InfoGraphic.docx
+++ b/Pilot/InfoGraphic/InfoGraphic.docx
@@ -52,8 +52,6 @@
               </w:rPr>
               <w:t xml:space="preserve"> </w:t>
             </w:r>
-            <w:bookmarkStart w:id="0" w:name="_GoBack"/>
-            <w:bookmarkEnd w:id="0"/>
           </w:p>
           <w:p>
             <w:pPr>
@@ -560,7 +558,7 @@
                 <w:sz w:val="32"/>
                 <w:szCs w:val="28"/>
               </w:rPr>
-              <w:t xml:space="preserve">An estimated 500,000 </w:t>
+              <w:t>An estimated over</w:t>
             </w:r>
             <w:r>
               <w:rPr>
@@ -569,6 +567,33 @@
                 <w:sz w:val="32"/>
                 <w:szCs w:val="28"/>
               </w:rPr>
+              <w:t xml:space="preserve"> </w:t>
+            </w:r>
+            <w:r>
+              <w:rPr>
+                <w:rFonts w:ascii="Courier New" w:hAnsi="Courier New" w:cs="Courier New"/>
+                <w:b/>
+                <w:sz w:val="32"/>
+                <w:szCs w:val="28"/>
+              </w:rPr>
+              <w:t>3</w:t>
+            </w:r>
+            <w:r>
+              <w:rPr>
+                <w:rFonts w:ascii="Courier New" w:hAnsi="Courier New" w:cs="Courier New"/>
+                <w:b/>
+                <w:sz w:val="32"/>
+                <w:szCs w:val="28"/>
+              </w:rPr>
+              <w:t xml:space="preserve">00,000 </w:t>
+            </w:r>
+            <w:r>
+              <w:rPr>
+                <w:rFonts w:ascii="Courier New" w:hAnsi="Courier New" w:cs="Courier New"/>
+                <w:b/>
+                <w:sz w:val="32"/>
+                <w:szCs w:val="28"/>
+              </w:rPr>
               <w:t>women</w:t>
             </w:r>
             <w:r>
@@ -602,7 +627,7 @@
           </w:p>
           <w:p>
             <w:pPr>
-              <w:ind w:left="708"/>
+              <w:ind w:left="708" w:right="878"/>
               <w:rPr>
                 <w:rFonts w:ascii="Courier New" w:hAnsi="Courier New" w:cs="Courier New"/>
                 <w:sz w:val="28"/>
@@ -949,6 +974,7 @@
                 <w:color w:val="FFFF00"/>
               </w:rPr>
             </w:pPr>
+            <w:bookmarkStart w:id="0" w:name="_GoBack" w:colFirst="0" w:colLast="1"/>
             <w:r>
               <w:rPr>
                 <w:color w:val="FFFF00"/>
@@ -1230,6 +1256,7 @@
           </w:p>
         </w:tc>
       </w:tr>
+      <w:bookmarkEnd w:id="0"/>
     </w:tbl>
     <w:p/>
     <w:sectPr>

</xml_diff>